<commit_message>
update AGHORIS.docx with a new line
</commit_message>
<xml_diff>
--- a/AGHORIS.docx
+++ b/AGHORIS.docx
@@ -9,6 +9,9 @@
       <w:r>
         <w:t>AGHORIS</w:t>
       </w:r>
+      <w:r>
+        <w:t xml:space="preserve"> ARE ON THE WAY</w:t>
+      </w:r>
     </w:p>
     <w:p>
       <w:r>
@@ -20,8 +23,13 @@
       <w:r>
         <w:t xml:space="preserve">. according to the main stream media aghoris are the people who make black magics and eat dead body flash. But aghoris are sadhus which are one of the greatest </w:t>
       </w:r>
-      <w:r>
-        <w:t>devotee of lord shiva.</w:t>
+      <w:proofErr w:type="gramStart"/>
+      <w:r>
+        <w:t>devotee</w:t>
+      </w:r>
+      <w:proofErr w:type="gramEnd"/>
+      <w:r>
+        <w:t xml:space="preserve"> of lord shiva.</w:t>
       </w:r>
       <w:r>
         <w:t xml:space="preserve"> </w:t>
@@ -36,13 +44,21 @@
         <w:t>t eat live things for them plants leaf also have live so they eat flash as they eating normal food for the survival.</w:t>
       </w:r>
       <w:r>
-        <w:t xml:space="preserve"> aghoris </w:t>
-      </w:r>
-      <w:r>
         <w:t xml:space="preserve"> </w:t>
       </w:r>
-      <w:r>
-        <w:t xml:space="preserve">are </w:t>
+      <w:proofErr w:type="gramStart"/>
+      <w:r>
+        <w:t xml:space="preserve">aghoris </w:t>
+      </w:r>
+      <w:r>
+        <w:t xml:space="preserve"> </w:t>
+      </w:r>
+      <w:r>
+        <w:t>are</w:t>
+      </w:r>
+      <w:proofErr w:type="gramEnd"/>
+      <w:r>
+        <w:t xml:space="preserve"> </w:t>
       </w:r>
       <w:r>
         <w:t>generally</w:t>
@@ -57,10 +73,18 @@
         <w:t>h</w:t>
       </w:r>
       <w:r>
-        <w:t>a sadhus who travel with groups</w:t>
-      </w:r>
-      <w:r>
-        <w:t xml:space="preserve"> , stay in camps and they does not enter in cremation grounds.you might get a question why they become aghoirs ?. as it is said that people who wants to </w:t>
+        <w:t xml:space="preserve">a sadhus who travel with </w:t>
+      </w:r>
+      <w:proofErr w:type="gramStart"/>
+      <w:r>
+        <w:t>groups</w:t>
+      </w:r>
+      <w:r>
+        <w:t xml:space="preserve"> ,</w:t>
+      </w:r>
+      <w:proofErr w:type="gramEnd"/>
+      <w:r>
+        <w:t xml:space="preserve"> stay in camps and they does not enter in cremation grounds.you might get a question why they become aghoirs ?. as it is said that people who wants to </w:t>
       </w:r>
       <w:r>
         <w:t>merge with shiva is the shorest path but tougher they become aghoirs.</w:t>
@@ -68,16 +92,40 @@
     </w:p>
     <w:p>
       <w:r>
-        <w:t>For aghoirs there is no pain as we has.they don’t cry when there bestfriend dies</w:t>
-      </w:r>
-      <w:r>
-        <w:t xml:space="preserve">. They don’t has such wishes like they want to buy Rolls Royce  </w:t>
-      </w:r>
-      <w:r>
-        <w:t>.they were only love to have a long meditation and after many years there meditations gets over that happiness they get Is millions times more as compare to us when we buy a car.</w:t>
-      </w:r>
-      <w:r>
-        <w:t xml:space="preserve"> Some aghoris also meditates while keeping there left hand in the air for 12 years and some were </w:t>
+        <w:t xml:space="preserve">For aghoirs there is no pain as we </w:t>
+      </w:r>
+      <w:proofErr w:type="gramStart"/>
+      <w:r>
+        <w:t>has.they</w:t>
+      </w:r>
+      <w:proofErr w:type="gramEnd"/>
+      <w:r>
+        <w:t xml:space="preserve"> don’t cry when there bestfriend dies</w:t>
+      </w:r>
+      <w:r>
+        <w:t xml:space="preserve">. They don’t has such wishes like they want to buy Rolls </w:t>
+      </w:r>
+      <w:proofErr w:type="gramStart"/>
+      <w:r>
+        <w:t xml:space="preserve">Royce  </w:t>
+      </w:r>
+      <w:r>
+        <w:t>.</w:t>
+      </w:r>
+      <w:proofErr w:type="gramEnd"/>
+      <w:r>
+        <w:t>they were only love to have a long meditation and after many years there meditations gets over that happiness they get Is millions times more as compare to us when we buy a car.</w:t>
+      </w:r>
+      <w:r>
+        <w:t xml:space="preserve"> Some aghoris also meditates while keeping </w:t>
+      </w:r>
+      <w:proofErr w:type="gramStart"/>
+      <w:r>
+        <w:t>there</w:t>
+      </w:r>
+      <w:proofErr w:type="gramEnd"/>
+      <w:r>
+        <w:t xml:space="preserve"> left hand in the air for 12 years and some were </w:t>
       </w:r>
       <w:r>
         <w:t>standing for more than 8 years for us we thing it is very though and dangerous but for them it is part of there meditations.</w:t>

</xml_diff>